<commit_message>
word file minor revise
</commit_message>
<xml_diff>
--- a/BI_Project_Bank_Marketing.docx
+++ b/BI_Project_Bank_Marketing.docx
@@ -450,6 +450,163 @@
           <w:rFonts w:ascii="Arial" w:hAnsi="Arial" w:cs="Arial"/>
           <w:sz w:val="22"/>
         </w:rPr>
+        <w:t>- Attribu</w:t>
+      </w:r>
+      <w:r>
+        <w:rPr>
+          <w:rFonts w:ascii="Arial" w:hAnsi="Arial" w:cs="Arial" w:hint="eastAsia"/>
+          <w:sz w:val="22"/>
+        </w:rPr>
+        <w:t>te</w:t>
+      </w:r>
+      <w:r>
+        <w:rPr>
+          <w:rFonts w:ascii="Arial" w:hAnsi="Arial" w:cs="Arial" w:hint="eastAsia"/>
+          <w:sz w:val="22"/>
+        </w:rPr>
+        <w:t>의</w:t>
+      </w:r>
+      <w:r>
+        <w:rPr>
+          <w:rFonts w:ascii="Arial" w:hAnsi="Arial" w:cs="Arial" w:hint="eastAsia"/>
+          <w:sz w:val="22"/>
+        </w:rPr>
+        <w:t xml:space="preserve"> </w:t>
+      </w:r>
+      <w:r>
+        <w:rPr>
+          <w:rFonts w:ascii="Arial" w:hAnsi="Arial" w:cs="Arial" w:hint="eastAsia"/>
+          <w:sz w:val="22"/>
+        </w:rPr>
+        <w:t>경우</w:t>
+      </w:r>
+      <w:r>
+        <w:rPr>
+          <w:rFonts w:ascii="Arial" w:hAnsi="Arial" w:cs="Arial" w:hint="eastAsia"/>
+          <w:sz w:val="22"/>
+        </w:rPr>
+        <w:t xml:space="preserve"> </w:t>
+      </w:r>
+      <w:r>
+        <w:rPr>
+          <w:rFonts w:ascii="Arial" w:hAnsi="Arial" w:cs="Arial"/>
+          <w:sz w:val="22"/>
+        </w:rPr>
+        <w:t>bank client data</w:t>
+      </w:r>
+      <w:r>
+        <w:rPr>
+          <w:rFonts w:ascii="Arial" w:hAnsi="Arial" w:cs="Arial"/>
+          <w:sz w:val="22"/>
+        </w:rPr>
+        <w:t xml:space="preserve">, </w:t>
+      </w:r>
+      <w:r>
+        <w:rPr>
+          <w:rFonts w:ascii="Arial" w:hAnsi="Arial" w:cs="Arial"/>
+          <w:sz w:val="22"/>
+        </w:rPr>
+        <w:t>related with the last contact of the current campaign</w:t>
+      </w:r>
+      <w:r>
+        <w:rPr>
+          <w:rFonts w:ascii="Arial" w:hAnsi="Arial" w:cs="Arial"/>
+          <w:sz w:val="22"/>
+        </w:rPr>
+        <w:t xml:space="preserve">, </w:t>
+      </w:r>
+      <w:r>
+        <w:rPr>
+          <w:rFonts w:ascii="Arial" w:hAnsi="Arial" w:cs="Arial"/>
+          <w:sz w:val="22"/>
+        </w:rPr>
+        <w:t>social and economic context attributes</w:t>
+      </w:r>
+      <w:r>
+        <w:rPr>
+          <w:rFonts w:ascii="Arial" w:hAnsi="Arial" w:cs="Arial"/>
+          <w:sz w:val="22"/>
+        </w:rPr>
+        <w:t xml:space="preserve"> </w:t>
+      </w:r>
+      <w:r>
+        <w:rPr>
+          <w:rFonts w:ascii="Arial" w:hAnsi="Arial" w:cs="Arial" w:hint="eastAsia"/>
+          <w:sz w:val="22"/>
+        </w:rPr>
+        <w:t>이렇게</w:t>
+      </w:r>
+      <w:r>
+        <w:rPr>
+          <w:rFonts w:ascii="Arial" w:hAnsi="Arial" w:cs="Arial" w:hint="eastAsia"/>
+          <w:sz w:val="22"/>
+        </w:rPr>
+        <w:t xml:space="preserve"> 3</w:t>
+      </w:r>
+      <w:r>
+        <w:rPr>
+          <w:rFonts w:ascii="Arial" w:hAnsi="Arial" w:cs="Arial" w:hint="eastAsia"/>
+          <w:sz w:val="22"/>
+        </w:rPr>
+        <w:t>가지로</w:t>
+      </w:r>
+      <w:r>
+        <w:rPr>
+          <w:rFonts w:ascii="Arial" w:hAnsi="Arial" w:cs="Arial" w:hint="eastAsia"/>
+          <w:sz w:val="22"/>
+        </w:rPr>
+        <w:t xml:space="preserve"> </w:t>
+      </w:r>
+      <w:r>
+        <w:rPr>
+          <w:rFonts w:ascii="Arial" w:hAnsi="Arial" w:cs="Arial" w:hint="eastAsia"/>
+          <w:sz w:val="22"/>
+        </w:rPr>
+        <w:t>구성이</w:t>
+      </w:r>
+      <w:r>
+        <w:rPr>
+          <w:rFonts w:ascii="Arial" w:hAnsi="Arial" w:cs="Arial" w:hint="eastAsia"/>
+          <w:sz w:val="22"/>
+        </w:rPr>
+        <w:t xml:space="preserve"> </w:t>
+      </w:r>
+      <w:r>
+        <w:rPr>
+          <w:rFonts w:ascii="Arial" w:hAnsi="Arial" w:cs="Arial" w:hint="eastAsia"/>
+          <w:sz w:val="22"/>
+        </w:rPr>
+        <w:t>됨</w:t>
+      </w:r>
+      <w:r>
+        <w:rPr>
+          <w:rFonts w:ascii="Arial" w:hAnsi="Arial" w:cs="Arial" w:hint="eastAsia"/>
+          <w:sz w:val="22"/>
+        </w:rPr>
+        <w:t>(</w:t>
+      </w:r>
+      <w:r>
+        <w:rPr>
+          <w:rFonts w:ascii="Arial" w:hAnsi="Arial" w:cs="Arial"/>
+          <w:sz w:val="22"/>
+        </w:rPr>
+        <w:t>Client information, telemarketing attributes, Social and economic indicators)</w:t>
+      </w:r>
+      <w:bookmarkStart w:id="0" w:name="_GoBack"/>
+      <w:bookmarkEnd w:id="0"/>
+    </w:p>
+    <w:p>
+      <w:pPr>
+        <w:rPr>
+          <w:rFonts w:ascii="Arial" w:hAnsi="Arial" w:cs="Arial"/>
+          <w:sz w:val="22"/>
+        </w:rPr>
+      </w:pPr>
+      <w:r>
+        <w:rPr>
+          <w:rFonts w:ascii="Arial" w:hAnsi="Arial" w:cs="Arial"/>
+          <w:sz w:val="22"/>
+        </w:rPr>
         <w:t>- 2008</w:t>
       </w:r>
       <w:r>
@@ -1056,6 +1213,7 @@
           <w:b/>
           <w:sz w:val="22"/>
         </w:rPr>
+        <w:lastRenderedPageBreak/>
         <w:t>•</w:t>
       </w:r>
       <w:r>
@@ -3046,7 +3204,16 @@
           <w:b/>
           <w:sz w:val="22"/>
         </w:rPr>
-        <w:t>List three most interesting patterns or rules from the best Business Intelligence model for your classification</w:t>
+        <w:t xml:space="preserve">List three most interesting patterns or rules from the best Business Intelligence model </w:t>
+      </w:r>
+      <w:r>
+        <w:rPr>
+          <w:rFonts w:ascii="Arial" w:hAnsi="Arial" w:cs="Arial"/>
+          <w:b/>
+          <w:sz w:val="22"/>
+        </w:rPr>
+        <w:lastRenderedPageBreak/>
+        <w:t>for your classification</w:t>
       </w:r>
     </w:p>
     <w:p>
@@ -4066,7 +4233,6 @@
         </w:rPr>
         <w:t xml:space="preserve"> </w:t>
       </w:r>
-      <w:proofErr w:type="spellStart"/>
       <w:r>
         <w:rPr>
           <w:rFonts w:ascii="Arial" w:hAnsi="Arial" w:cs="Arial" w:hint="eastAsia"/>
@@ -4074,7 +4240,6 @@
         </w:rPr>
         <w:t>조원들과의</w:t>
       </w:r>
-      <w:proofErr w:type="spellEnd"/>
       <w:r>
         <w:rPr>
           <w:rFonts w:ascii="Arial" w:hAnsi="Arial" w:cs="Arial" w:hint="eastAsia"/>
@@ -4978,282 +5143,6 @@
           <w:sz w:val="22"/>
         </w:rPr>
         <w:t>있음</w:t>
-      </w:r>
-    </w:p>
-    <w:p>
-      <w:pPr>
-        <w:rPr>
-          <w:rFonts w:ascii="Arial" w:hAnsi="Arial" w:cs="Arial"/>
-          <w:sz w:val="22"/>
-        </w:rPr>
-      </w:pPr>
-    </w:p>
-    <w:p>
-      <w:pPr>
-        <w:rPr>
-          <w:rFonts w:ascii="Arial" w:hAnsi="Arial" w:cs="Arial"/>
-          <w:sz w:val="22"/>
-        </w:rPr>
-      </w:pPr>
-      <w:r>
-        <w:rPr>
-          <w:rFonts w:ascii="Arial" w:hAnsi="Arial" w:cs="Arial" w:hint="eastAsia"/>
-          <w:sz w:val="22"/>
-        </w:rPr>
-        <w:t xml:space="preserve">- </w:t>
-      </w:r>
-      <w:r>
-        <w:rPr>
-          <w:rFonts w:ascii="Arial" w:hAnsi="Arial" w:cs="Arial" w:hint="eastAsia"/>
-          <w:sz w:val="22"/>
-        </w:rPr>
-        <w:t>저축은</w:t>
-      </w:r>
-      <w:r>
-        <w:rPr>
-          <w:rFonts w:ascii="Arial" w:hAnsi="Arial" w:cs="Arial" w:hint="eastAsia"/>
-          <w:sz w:val="22"/>
-        </w:rPr>
-        <w:t xml:space="preserve"> </w:t>
-      </w:r>
-      <w:r>
-        <w:rPr>
-          <w:rFonts w:ascii="Arial" w:hAnsi="Arial" w:cs="Arial" w:hint="eastAsia"/>
-          <w:sz w:val="22"/>
-        </w:rPr>
-        <w:t>경기침체로</w:t>
-      </w:r>
-      <w:r>
-        <w:rPr>
-          <w:rFonts w:ascii="Arial" w:hAnsi="Arial" w:cs="Arial" w:hint="eastAsia"/>
-          <w:sz w:val="22"/>
-        </w:rPr>
-        <w:t xml:space="preserve"> </w:t>
-      </w:r>
-      <w:r>
-        <w:rPr>
-          <w:rFonts w:ascii="Arial" w:hAnsi="Arial" w:cs="Arial" w:hint="eastAsia"/>
-          <w:sz w:val="22"/>
-        </w:rPr>
-        <w:t>연결됨</w:t>
-      </w:r>
-      <w:r>
-        <w:rPr>
-          <w:rFonts w:ascii="Arial" w:hAnsi="Arial" w:cs="Arial" w:hint="eastAsia"/>
-          <w:sz w:val="22"/>
-        </w:rPr>
-        <w:t>(</w:t>
-      </w:r>
-      <w:r>
-        <w:rPr>
-          <w:rFonts w:ascii="Arial" w:hAnsi="Arial" w:cs="Arial" w:hint="eastAsia"/>
-          <w:sz w:val="22"/>
-        </w:rPr>
-        <w:t>인과의</w:t>
-      </w:r>
-      <w:r>
-        <w:rPr>
-          <w:rFonts w:ascii="Arial" w:hAnsi="Arial" w:cs="Arial" w:hint="eastAsia"/>
-          <w:sz w:val="22"/>
-        </w:rPr>
-        <w:t xml:space="preserve"> </w:t>
-      </w:r>
-      <w:r>
-        <w:rPr>
-          <w:rFonts w:ascii="Arial" w:hAnsi="Arial" w:cs="Arial" w:hint="eastAsia"/>
-          <w:sz w:val="22"/>
-        </w:rPr>
-        <w:t>선후를</w:t>
-      </w:r>
-      <w:r>
-        <w:rPr>
-          <w:rFonts w:ascii="Arial" w:hAnsi="Arial" w:cs="Arial" w:hint="eastAsia"/>
-          <w:sz w:val="22"/>
-        </w:rPr>
-        <w:t xml:space="preserve"> </w:t>
-      </w:r>
-      <w:r>
-        <w:rPr>
-          <w:rFonts w:ascii="Arial" w:hAnsi="Arial" w:cs="Arial" w:hint="eastAsia"/>
-          <w:sz w:val="22"/>
-        </w:rPr>
-        <w:t>따질</w:t>
-      </w:r>
-      <w:r>
-        <w:rPr>
-          <w:rFonts w:ascii="Arial" w:hAnsi="Arial" w:cs="Arial" w:hint="eastAsia"/>
-          <w:sz w:val="22"/>
-        </w:rPr>
-        <w:t xml:space="preserve"> </w:t>
-      </w:r>
-      <w:r>
-        <w:rPr>
-          <w:rFonts w:ascii="Arial" w:hAnsi="Arial" w:cs="Arial" w:hint="eastAsia"/>
-          <w:sz w:val="22"/>
-        </w:rPr>
-        <w:t>필요가</w:t>
-      </w:r>
-      <w:r>
-        <w:rPr>
-          <w:rFonts w:ascii="Arial" w:hAnsi="Arial" w:cs="Arial" w:hint="eastAsia"/>
-          <w:sz w:val="22"/>
-        </w:rPr>
-        <w:t xml:space="preserve"> </w:t>
-      </w:r>
-      <w:r>
-        <w:rPr>
-          <w:rFonts w:ascii="Arial" w:hAnsi="Arial" w:cs="Arial" w:hint="eastAsia"/>
-          <w:sz w:val="22"/>
-        </w:rPr>
-        <w:t>있을</w:t>
-      </w:r>
-      <w:r>
-        <w:rPr>
-          <w:rFonts w:ascii="Arial" w:hAnsi="Arial" w:cs="Arial" w:hint="eastAsia"/>
-          <w:sz w:val="22"/>
-        </w:rPr>
-        <w:t xml:space="preserve"> </w:t>
-      </w:r>
-      <w:r>
-        <w:rPr>
-          <w:rFonts w:ascii="Arial" w:hAnsi="Arial" w:cs="Arial" w:hint="eastAsia"/>
-          <w:sz w:val="22"/>
-        </w:rPr>
-        <w:t>듯</w:t>
-      </w:r>
-      <w:r>
-        <w:rPr>
-          <w:rFonts w:ascii="Arial" w:hAnsi="Arial" w:cs="Arial" w:hint="eastAsia"/>
-          <w:sz w:val="22"/>
-        </w:rPr>
-        <w:t>)</w:t>
-      </w:r>
-    </w:p>
-    <w:p>
-      <w:pPr>
-        <w:rPr>
-          <w:rFonts w:ascii="Arial" w:hAnsi="Arial" w:cs="Arial"/>
-          <w:sz w:val="22"/>
-        </w:rPr>
-      </w:pPr>
-      <w:r>
-        <w:rPr>
-          <w:rFonts w:ascii="Arial" w:hAnsi="Arial" w:cs="Arial" w:hint="eastAsia"/>
-          <w:sz w:val="22"/>
-        </w:rPr>
-        <w:t>-</w:t>
-      </w:r>
-      <w:r>
-        <w:rPr>
-          <w:rFonts w:ascii="Arial" w:hAnsi="Arial" w:cs="Arial"/>
-          <w:sz w:val="22"/>
-        </w:rPr>
-        <w:t>&gt;</w:t>
-      </w:r>
-      <w:r>
-        <w:rPr>
-          <w:rFonts w:ascii="Arial" w:hAnsi="Arial" w:cs="Arial" w:hint="eastAsia"/>
-          <w:sz w:val="22"/>
-        </w:rPr>
-        <w:t xml:space="preserve"> </w:t>
-      </w:r>
-      <w:r>
-        <w:rPr>
-          <w:rFonts w:ascii="Arial" w:hAnsi="Arial" w:cs="Arial" w:hint="eastAsia"/>
-          <w:sz w:val="22"/>
-        </w:rPr>
-        <w:t>경기침체를</w:t>
-      </w:r>
-      <w:r>
-        <w:rPr>
-          <w:rFonts w:ascii="Arial" w:hAnsi="Arial" w:cs="Arial" w:hint="eastAsia"/>
-          <w:sz w:val="22"/>
-        </w:rPr>
-        <w:t xml:space="preserve"> </w:t>
-      </w:r>
-      <w:r>
-        <w:rPr>
-          <w:rFonts w:ascii="Arial" w:hAnsi="Arial" w:cs="Arial" w:hint="eastAsia"/>
-          <w:sz w:val="22"/>
-        </w:rPr>
-        <w:t>증명하는</w:t>
-      </w:r>
-      <w:r>
-        <w:rPr>
-          <w:rFonts w:ascii="Arial" w:hAnsi="Arial" w:cs="Arial" w:hint="eastAsia"/>
-          <w:sz w:val="22"/>
-        </w:rPr>
-        <w:t xml:space="preserve"> </w:t>
-      </w:r>
-      <w:r>
-        <w:rPr>
-          <w:rFonts w:ascii="Arial" w:hAnsi="Arial" w:cs="Arial" w:hint="eastAsia"/>
-          <w:sz w:val="22"/>
-        </w:rPr>
-        <w:t>지표로</w:t>
-      </w:r>
-      <w:r>
-        <w:rPr>
-          <w:rFonts w:ascii="Arial" w:hAnsi="Arial" w:cs="Arial" w:hint="eastAsia"/>
-          <w:sz w:val="22"/>
-        </w:rPr>
-        <w:t xml:space="preserve"> </w:t>
-      </w:r>
-      <w:r>
-        <w:rPr>
-          <w:rFonts w:ascii="Arial" w:hAnsi="Arial" w:cs="Arial"/>
-          <w:sz w:val="22"/>
-        </w:rPr>
-        <w:t>#employed</w:t>
-      </w:r>
-      <w:r>
-        <w:rPr>
-          <w:rFonts w:ascii="Arial" w:hAnsi="Arial" w:cs="Arial" w:hint="eastAsia"/>
-          <w:sz w:val="22"/>
-        </w:rPr>
-        <w:t>가</w:t>
-      </w:r>
-      <w:r>
-        <w:rPr>
-          <w:rFonts w:ascii="Arial" w:hAnsi="Arial" w:cs="Arial" w:hint="eastAsia"/>
-          <w:sz w:val="22"/>
-        </w:rPr>
-        <w:t xml:space="preserve"> </w:t>
-      </w:r>
-      <w:r>
-        <w:rPr>
-          <w:rFonts w:ascii="Arial" w:hAnsi="Arial" w:cs="Arial" w:hint="eastAsia"/>
-          <w:sz w:val="22"/>
-        </w:rPr>
-        <w:t>맞지</w:t>
-      </w:r>
-      <w:r>
-        <w:rPr>
-          <w:rFonts w:ascii="Arial" w:hAnsi="Arial" w:cs="Arial" w:hint="eastAsia"/>
-          <w:sz w:val="22"/>
-        </w:rPr>
-        <w:t xml:space="preserve"> </w:t>
-      </w:r>
-      <w:r>
-        <w:rPr>
-          <w:rFonts w:ascii="Arial" w:hAnsi="Arial" w:cs="Arial" w:hint="eastAsia"/>
-          <w:sz w:val="22"/>
-        </w:rPr>
-        <w:t>않을까</w:t>
-      </w:r>
-      <w:r>
-        <w:rPr>
-          <w:rFonts w:ascii="Arial" w:hAnsi="Arial" w:cs="Arial" w:hint="eastAsia"/>
-          <w:sz w:val="22"/>
-        </w:rPr>
-        <w:t xml:space="preserve"> </w:t>
-      </w:r>
-      <w:r>
-        <w:rPr>
-          <w:rFonts w:ascii="Arial" w:hAnsi="Arial" w:cs="Arial" w:hint="eastAsia"/>
-          <w:sz w:val="22"/>
-        </w:rPr>
-        <w:t>싶다</w:t>
       </w:r>
     </w:p>
     <w:p>
@@ -5281,6 +5170,282 @@
       </w:r>
       <w:r>
         <w:rPr>
+          <w:rFonts w:ascii="Arial" w:hAnsi="Arial" w:cs="Arial" w:hint="eastAsia"/>
+          <w:sz w:val="22"/>
+        </w:rPr>
+        <w:t>저축은</w:t>
+      </w:r>
+      <w:r>
+        <w:rPr>
+          <w:rFonts w:ascii="Arial" w:hAnsi="Arial" w:cs="Arial" w:hint="eastAsia"/>
+          <w:sz w:val="22"/>
+        </w:rPr>
+        <w:t xml:space="preserve"> </w:t>
+      </w:r>
+      <w:r>
+        <w:rPr>
+          <w:rFonts w:ascii="Arial" w:hAnsi="Arial" w:cs="Arial" w:hint="eastAsia"/>
+          <w:sz w:val="22"/>
+        </w:rPr>
+        <w:t>경기침체로</w:t>
+      </w:r>
+      <w:r>
+        <w:rPr>
+          <w:rFonts w:ascii="Arial" w:hAnsi="Arial" w:cs="Arial" w:hint="eastAsia"/>
+          <w:sz w:val="22"/>
+        </w:rPr>
+        <w:t xml:space="preserve"> </w:t>
+      </w:r>
+      <w:r>
+        <w:rPr>
+          <w:rFonts w:ascii="Arial" w:hAnsi="Arial" w:cs="Arial" w:hint="eastAsia"/>
+          <w:sz w:val="22"/>
+        </w:rPr>
+        <w:t>연결됨</w:t>
+      </w:r>
+      <w:r>
+        <w:rPr>
+          <w:rFonts w:ascii="Arial" w:hAnsi="Arial" w:cs="Arial" w:hint="eastAsia"/>
+          <w:sz w:val="22"/>
+        </w:rPr>
+        <w:t>(</w:t>
+      </w:r>
+      <w:r>
+        <w:rPr>
+          <w:rFonts w:ascii="Arial" w:hAnsi="Arial" w:cs="Arial" w:hint="eastAsia"/>
+          <w:sz w:val="22"/>
+        </w:rPr>
+        <w:t>인과의</w:t>
+      </w:r>
+      <w:r>
+        <w:rPr>
+          <w:rFonts w:ascii="Arial" w:hAnsi="Arial" w:cs="Arial" w:hint="eastAsia"/>
+          <w:sz w:val="22"/>
+        </w:rPr>
+        <w:t xml:space="preserve"> </w:t>
+      </w:r>
+      <w:r>
+        <w:rPr>
+          <w:rFonts w:ascii="Arial" w:hAnsi="Arial" w:cs="Arial" w:hint="eastAsia"/>
+          <w:sz w:val="22"/>
+        </w:rPr>
+        <w:t>선후를</w:t>
+      </w:r>
+      <w:r>
+        <w:rPr>
+          <w:rFonts w:ascii="Arial" w:hAnsi="Arial" w:cs="Arial" w:hint="eastAsia"/>
+          <w:sz w:val="22"/>
+        </w:rPr>
+        <w:t xml:space="preserve"> </w:t>
+      </w:r>
+      <w:r>
+        <w:rPr>
+          <w:rFonts w:ascii="Arial" w:hAnsi="Arial" w:cs="Arial" w:hint="eastAsia"/>
+          <w:sz w:val="22"/>
+        </w:rPr>
+        <w:t>따질</w:t>
+      </w:r>
+      <w:r>
+        <w:rPr>
+          <w:rFonts w:ascii="Arial" w:hAnsi="Arial" w:cs="Arial" w:hint="eastAsia"/>
+          <w:sz w:val="22"/>
+        </w:rPr>
+        <w:t xml:space="preserve"> </w:t>
+      </w:r>
+      <w:r>
+        <w:rPr>
+          <w:rFonts w:ascii="Arial" w:hAnsi="Arial" w:cs="Arial" w:hint="eastAsia"/>
+          <w:sz w:val="22"/>
+        </w:rPr>
+        <w:t>필요가</w:t>
+      </w:r>
+      <w:r>
+        <w:rPr>
+          <w:rFonts w:ascii="Arial" w:hAnsi="Arial" w:cs="Arial" w:hint="eastAsia"/>
+          <w:sz w:val="22"/>
+        </w:rPr>
+        <w:t xml:space="preserve"> </w:t>
+      </w:r>
+      <w:r>
+        <w:rPr>
+          <w:rFonts w:ascii="Arial" w:hAnsi="Arial" w:cs="Arial" w:hint="eastAsia"/>
+          <w:sz w:val="22"/>
+        </w:rPr>
+        <w:t>있을</w:t>
+      </w:r>
+      <w:r>
+        <w:rPr>
+          <w:rFonts w:ascii="Arial" w:hAnsi="Arial" w:cs="Arial" w:hint="eastAsia"/>
+          <w:sz w:val="22"/>
+        </w:rPr>
+        <w:t xml:space="preserve"> </w:t>
+      </w:r>
+      <w:r>
+        <w:rPr>
+          <w:rFonts w:ascii="Arial" w:hAnsi="Arial" w:cs="Arial" w:hint="eastAsia"/>
+          <w:sz w:val="22"/>
+        </w:rPr>
+        <w:t>듯</w:t>
+      </w:r>
+      <w:r>
+        <w:rPr>
+          <w:rFonts w:ascii="Arial" w:hAnsi="Arial" w:cs="Arial" w:hint="eastAsia"/>
+          <w:sz w:val="22"/>
+        </w:rPr>
+        <w:t>)</w:t>
+      </w:r>
+    </w:p>
+    <w:p>
+      <w:pPr>
+        <w:rPr>
+          <w:rFonts w:ascii="Arial" w:hAnsi="Arial" w:cs="Arial"/>
+          <w:sz w:val="22"/>
+        </w:rPr>
+      </w:pPr>
+      <w:r>
+        <w:rPr>
+          <w:rFonts w:ascii="Arial" w:hAnsi="Arial" w:cs="Arial" w:hint="eastAsia"/>
+          <w:sz w:val="22"/>
+        </w:rPr>
+        <w:t>-</w:t>
+      </w:r>
+      <w:r>
+        <w:rPr>
+          <w:rFonts w:ascii="Arial" w:hAnsi="Arial" w:cs="Arial"/>
+          <w:sz w:val="22"/>
+        </w:rPr>
+        <w:t>&gt;</w:t>
+      </w:r>
+      <w:r>
+        <w:rPr>
+          <w:rFonts w:ascii="Arial" w:hAnsi="Arial" w:cs="Arial" w:hint="eastAsia"/>
+          <w:sz w:val="22"/>
+        </w:rPr>
+        <w:t xml:space="preserve"> </w:t>
+      </w:r>
+      <w:r>
+        <w:rPr>
+          <w:rFonts w:ascii="Arial" w:hAnsi="Arial" w:cs="Arial" w:hint="eastAsia"/>
+          <w:sz w:val="22"/>
+        </w:rPr>
+        <w:t>경기침체를</w:t>
+      </w:r>
+      <w:r>
+        <w:rPr>
+          <w:rFonts w:ascii="Arial" w:hAnsi="Arial" w:cs="Arial" w:hint="eastAsia"/>
+          <w:sz w:val="22"/>
+        </w:rPr>
+        <w:t xml:space="preserve"> </w:t>
+      </w:r>
+      <w:r>
+        <w:rPr>
+          <w:rFonts w:ascii="Arial" w:hAnsi="Arial" w:cs="Arial" w:hint="eastAsia"/>
+          <w:sz w:val="22"/>
+        </w:rPr>
+        <w:t>증명하는</w:t>
+      </w:r>
+      <w:r>
+        <w:rPr>
+          <w:rFonts w:ascii="Arial" w:hAnsi="Arial" w:cs="Arial" w:hint="eastAsia"/>
+          <w:sz w:val="22"/>
+        </w:rPr>
+        <w:t xml:space="preserve"> </w:t>
+      </w:r>
+      <w:r>
+        <w:rPr>
+          <w:rFonts w:ascii="Arial" w:hAnsi="Arial" w:cs="Arial" w:hint="eastAsia"/>
+          <w:sz w:val="22"/>
+        </w:rPr>
+        <w:t>지표로</w:t>
+      </w:r>
+      <w:r>
+        <w:rPr>
+          <w:rFonts w:ascii="Arial" w:hAnsi="Arial" w:cs="Arial" w:hint="eastAsia"/>
+          <w:sz w:val="22"/>
+        </w:rPr>
+        <w:t xml:space="preserve"> </w:t>
+      </w:r>
+      <w:r>
+        <w:rPr>
+          <w:rFonts w:ascii="Arial" w:hAnsi="Arial" w:cs="Arial"/>
+          <w:sz w:val="22"/>
+        </w:rPr>
+        <w:t>#employed</w:t>
+      </w:r>
+      <w:r>
+        <w:rPr>
+          <w:rFonts w:ascii="Arial" w:hAnsi="Arial" w:cs="Arial" w:hint="eastAsia"/>
+          <w:sz w:val="22"/>
+        </w:rPr>
+        <w:t>가</w:t>
+      </w:r>
+      <w:r>
+        <w:rPr>
+          <w:rFonts w:ascii="Arial" w:hAnsi="Arial" w:cs="Arial" w:hint="eastAsia"/>
+          <w:sz w:val="22"/>
+        </w:rPr>
+        <w:t xml:space="preserve"> </w:t>
+      </w:r>
+      <w:r>
+        <w:rPr>
+          <w:rFonts w:ascii="Arial" w:hAnsi="Arial" w:cs="Arial" w:hint="eastAsia"/>
+          <w:sz w:val="22"/>
+        </w:rPr>
+        <w:t>맞지</w:t>
+      </w:r>
+      <w:r>
+        <w:rPr>
+          <w:rFonts w:ascii="Arial" w:hAnsi="Arial" w:cs="Arial" w:hint="eastAsia"/>
+          <w:sz w:val="22"/>
+        </w:rPr>
+        <w:t xml:space="preserve"> </w:t>
+      </w:r>
+      <w:r>
+        <w:rPr>
+          <w:rFonts w:ascii="Arial" w:hAnsi="Arial" w:cs="Arial" w:hint="eastAsia"/>
+          <w:sz w:val="22"/>
+        </w:rPr>
+        <w:t>않을까</w:t>
+      </w:r>
+      <w:r>
+        <w:rPr>
+          <w:rFonts w:ascii="Arial" w:hAnsi="Arial" w:cs="Arial" w:hint="eastAsia"/>
+          <w:sz w:val="22"/>
+        </w:rPr>
+        <w:t xml:space="preserve"> </w:t>
+      </w:r>
+      <w:r>
+        <w:rPr>
+          <w:rFonts w:ascii="Arial" w:hAnsi="Arial" w:cs="Arial" w:hint="eastAsia"/>
+          <w:sz w:val="22"/>
+        </w:rPr>
+        <w:t>싶다</w:t>
+      </w:r>
+    </w:p>
+    <w:p>
+      <w:pPr>
+        <w:rPr>
+          <w:rFonts w:ascii="Arial" w:hAnsi="Arial" w:cs="Arial"/>
+          <w:sz w:val="22"/>
+        </w:rPr>
+      </w:pPr>
+    </w:p>
+    <w:p>
+      <w:pPr>
+        <w:rPr>
+          <w:rFonts w:ascii="Arial" w:hAnsi="Arial" w:cs="Arial"/>
+          <w:sz w:val="22"/>
+        </w:rPr>
+      </w:pPr>
+      <w:r>
+        <w:rPr>
+          <w:rFonts w:ascii="Arial" w:hAnsi="Arial" w:cs="Arial" w:hint="eastAsia"/>
+          <w:sz w:val="22"/>
+        </w:rPr>
+        <w:t xml:space="preserve">- </w:t>
+      </w:r>
+      <w:r>
+        <w:rPr>
           <w:rFonts w:ascii="Arial" w:hAnsi="Arial" w:cs="Arial"/>
           <w:sz w:val="22"/>
         </w:rPr>
@@ -6358,7 +6523,7 @@
     <w:p>
       <w:pPr>
         <w:rPr>
-          <w:rFonts w:ascii="Arial" w:hAnsi="Arial" w:cs="Arial" w:hint="eastAsia"/>
+          <w:rFonts w:ascii="Arial" w:hAnsi="Arial" w:cs="Arial"/>
           <w:sz w:val="22"/>
         </w:rPr>
       </w:pPr>
@@ -6429,7 +6594,7 @@
     <w:p>
       <w:pPr>
         <w:rPr>
-          <w:rFonts w:ascii="Arial" w:hAnsi="Arial" w:cs="Arial" w:hint="eastAsia"/>
+          <w:rFonts w:ascii="Arial" w:hAnsi="Arial" w:cs="Arial"/>
           <w:sz w:val="22"/>
         </w:rPr>
       </w:pPr>
@@ -6956,8 +7121,6 @@
         </w:rPr>
         <w:t>존재한다</w:t>
       </w:r>
-      <w:bookmarkStart w:id="0" w:name="_GoBack"/>
-      <w:bookmarkEnd w:id="0"/>
     </w:p>
     <w:sectPr>
       <w:pgSz w:w="11906" w:h="16838"/>
@@ -7703,7 +7866,7 @@
 </file>
 
 <file path=customXml/itemProps1.xml><?xml version="1.0" encoding="utf-8"?>
-<ds:datastoreItem xmlns:ds="http://schemas.openxmlformats.org/officeDocument/2006/customXml" ds:itemID="{0B4C9E5E-05CC-42C2-92E6-A5793E64FFB5}">
+<ds:datastoreItem xmlns:ds="http://schemas.openxmlformats.org/officeDocument/2006/customXml" ds:itemID="{CE91E679-870A-4D4B-B711-C9438D8C0B44}">
   <ds:schemaRefs>
     <ds:schemaRef ds:uri="http://schemas.openxmlformats.org/officeDocument/2006/bibliography"/>
   </ds:schemaRefs>

</xml_diff>